<commit_message>
Refactored column for add_charge_only_to_grid to each class method.
</commit_message>
<xml_diff>
--- a/resources/Saved/21CRB01597_Diversion Judgment Entry.docx
+++ b/resources/Saved/21CRB01597_Diversion Judgment Entry.docx
@@ -637,6 +637,68 @@
           <w:sz w:val="20"/>
           <w:szCs w:val="20"/>
         </w:rPr>
+        <w:t xml:space="preserve">Counsel for the State of Ohio made a motion to amend the cha</w:t>
+      </w:r>
+      <w:r>
+        <w:rPr>
+          <w:rFonts w:ascii="Palatino Linotype" w:hAnsi="Palatino Linotype"/>
+          <w:bCs/>
+          <w:sz w:val="20"/>
+          <w:szCs w:val="20"/>
+        </w:rPr>
+        <w:t xml:space="preserve">rge(s) in the case.</w:t>
+      </w:r>
+      <w:r>
+        <w:rPr>
+          <w:rFonts w:ascii="Palatino Linotype" w:hAnsi="Palatino Linotype"/>
+          <w:bCs/>
+          <w:sz w:val="20"/>
+          <w:szCs w:val="20"/>
+        </w:rPr>
+        <w:t xml:space="preserve"> The Court found the amendment did not alter the name or identi</w:t>
+      </w:r>
+      <w:r>
+        <w:rPr>
+          <w:rFonts w:ascii="Palatino Linotype" w:hAnsi="Palatino Linotype"/>
+          <w:bCs/>
+          <w:sz w:val="20"/>
+          <w:szCs w:val="20"/>
+        </w:rPr>
+        <w:t xml:space="preserve">t</w:t>
+      </w:r>
+      <w:r>
+        <w:rPr>
+          <w:rFonts w:ascii="Palatino Linotype" w:hAnsi="Palatino Linotype"/>
+          <w:bCs/>
+          <w:sz w:val="20"/>
+          <w:szCs w:val="20"/>
+        </w:rPr>
+        <w:t xml:space="preserve">y of the offense and the motion is Granted.</w:t>
+      </w:r>
+      <w:r>
+        <w:rPr>
+          <w:rFonts w:ascii="Palatino Linotype" w:hAnsi="Palatino Linotype"/>
+          <w:bCs/>
+          <w:sz w:val="20"/>
+          <w:szCs w:val="20"/>
+        </w:rPr>
+        <w:t xml:space="preserve"> The charge(s) of Disorderly Conduct is amended to Disorderly Conduct - Persistent.</w:t>
+      </w:r>
+      <w:r>
+        <w:rPr>
+          <w:rFonts w:ascii="Palatino Linotype" w:hAnsi="Palatino Linotype"/>
+          <w:bCs/>
+          <w:sz w:val="20"/>
+          <w:szCs w:val="20"/>
+        </w:rPr>
+        <w:t xml:space="preserve"/>
+      </w:r>
+      <w:r>
+        <w:rPr>
+          <w:rFonts w:ascii="Palatino Linotype" w:hAnsi="Palatino Linotype"/>
+          <w:sz w:val="20"/>
+          <w:szCs w:val="20"/>
+        </w:rPr>
         <w:t xml:space="preserve"/>
       </w:r>
     </w:p>
@@ -843,7 +905,7 @@
           <w:sz w:val="20"/>
           <w:szCs w:val="20"/>
         </w:rPr>
-        <w:t xml:space="preserve">Theft Diversion Program. The Defendant’s plea and the Court’s findings are set forth in the chart below. The sentence, including any fines, costs and jail days, is SUSPENDED pending Defendant’s completion of the </w:t>
+        <w:t xml:space="preserve">Prosecutor Diversion Program. The Defendant’s plea and the Court’s findings are set forth in the chart below. The sentence, including any fines, costs and jail days, is SUSPENDED pending Defendant’s completion of the </w:t>
       </w:r>
       <w:proofErr w:type="gramStart"/>
       <w:r>
@@ -852,7 +914,7 @@
           <w:sz w:val="20"/>
           <w:szCs w:val="20"/>
         </w:rPr>
-        <w:t xml:space="preserve">Theft Diversion Program</w:t>
+        <w:t xml:space="preserve">Prosecutor Diversion Program</w:t>
       </w:r>
       <w:r>
         <w:rPr>
@@ -868,7 +930,7 @@
           <w:sz w:val="20"/>
           <w:szCs w:val="20"/>
         </w:rPr>
-        <w:t xml:space="preserve">Theft Diversion Program</w:t>
+        <w:t xml:space="preserve">Prosecutor Diversion Program</w:t>
       </w:r>
       <w:r>
         <w:rPr>
@@ -953,8 +1015,9 @@
         <w:tblLook w:val="04A0" w:firstRow="1" w:lastRow="0" w:firstColumn="1" w:lastColumn="0" w:noHBand="0" w:noVBand="1"/>
       </w:tblPr>
       <w:tblGrid>
-        <w:gridCol w:w="4642"/>
-        <w:gridCol w:w="4019"/>
+        <w:gridCol w:w="2726"/>
+        <w:gridCol w:w="2103"/>
+        <w:gridCol w:w="3833"/>
       </w:tblGrid>
       <w:tr>
         <w:trPr>
@@ -1034,6 +1097,45 @@
                 <w:szCs w:val="20"/>
               </w:rPr>
               <w:t xml:space="preserve">Possession Of Marihuana</w:t>
+            </w:r>
+          </w:p>
+        </w:tc>
+        <w:tc>
+          <w:tcPr>
+            <w:tcW w:w="3289" w:type="dxa"/>
+          </w:tcPr>
+          <w:p>
+            <w:pPr>
+              <w:tabs>
+                <w:tab w:val="left" w:pos="-1080"/>
+                <w:tab w:val="left" w:pos="-720"/>
+                <w:tab w:val="left" w:pos="0"/>
+                <w:tab w:val="left" w:pos="720"/>
+                <w:tab w:val="left" w:pos="1440"/>
+                <w:tab w:val="left" w:pos="2160"/>
+                <w:tab w:val="left" w:pos="2880"/>
+                <w:tab w:val="left" w:pos="3600"/>
+                <w:tab w:val="left" w:pos="4320"/>
+                <w:tab w:val="left" w:pos="4680"/>
+              </w:tabs>
+              <w:rPr>
+                <w:rFonts w:ascii="Palatino Linotype" w:hAnsi="Palatino Linotype"/>
+                <w:b/>
+                <w:bCs/>
+                <w:sz w:val="20"/>
+                <w:szCs w:val="20"/>
+              </w:rPr>
+            </w:pPr>
+            <w:proofErr w:type="gramStart"/>
+            <w:r>
+              <w:rPr>
+                <w:rFonts w:ascii="Palatino Linotype" w:hAnsi="Palatino Linotype"/>
+                <w:b/>
+                <w:bCs/>
+                <w:sz w:val="20"/>
+                <w:szCs w:val="20"/>
+              </w:rPr>
+              <w:t xml:space="preserve">Disorderly Conduct - AMENDED to Disorderly Conduct - Persistent</w:t>
             </w:r>
           </w:p>
         </w:tc>
@@ -1119,49 +1221,6 @@
             </w:r>
           </w:p>
         </w:tc>
-      </w:tr>
-      <w:tr>
-        <w:trPr>
-          <w:jc w:val="center"/>
-        </w:trPr>
-        <w:tc>
-          <w:tcPr>
-            <w:tcW w:w="2182" w:type="dxa"/>
-          </w:tcPr>
-          <w:p>
-            <w:pPr>
-              <w:tabs>
-                <w:tab w:val="left" w:pos="-1080"/>
-                <w:tab w:val="left" w:pos="-720"/>
-                <w:tab w:val="left" w:pos="0"/>
-                <w:tab w:val="left" w:pos="720"/>
-                <w:tab w:val="left" w:pos="1440"/>
-                <w:tab w:val="left" w:pos="2160"/>
-                <w:tab w:val="left" w:pos="2880"/>
-                <w:tab w:val="left" w:pos="3600"/>
-                <w:tab w:val="left" w:pos="4320"/>
-                <w:tab w:val="left" w:pos="4680"/>
-              </w:tabs>
-              <w:rPr>
-                <w:rFonts w:ascii="Palatino Linotype" w:hAnsi="Palatino Linotype"/>
-                <w:b/>
-                <w:bCs/>
-                <w:sz w:val="20"/>
-                <w:szCs w:val="20"/>
-              </w:rPr>
-            </w:pPr>
-            <w:r>
-              <w:rPr>
-                <w:rFonts w:ascii="Palatino Linotype" w:hAnsi="Palatino Linotype"/>
-                <w:b/>
-                <w:bCs/>
-                <w:sz w:val="20"/>
-                <w:szCs w:val="20"/>
-              </w:rPr>
-              <w:t>Degree</w:t>
-            </w:r>
-          </w:p>
-        </w:tc>
         <w:tc>
           <w:tcPr>
             <w:tcW w:w="3289" w:type="dxa"/>
@@ -1197,7 +1256,7 @@
                 <w:sz w:val="20"/>
                 <w:szCs w:val="20"/>
               </w:rPr>
-              <w:t xml:space="preserve">MM</w:t>
+              <w:t xml:space="preserve">2917.11(A)(1)</w:t>
             </w:r>
           </w:p>
         </w:tc>
@@ -1240,8 +1299,7 @@
                 <w:sz w:val="20"/>
                 <w:szCs w:val="20"/>
               </w:rPr>
-              <w:lastRenderedPageBreak/>
-              <w:t>Plea</w:t>
+              <w:t>Degree</w:t>
             </w:r>
           </w:p>
         </w:tc>
@@ -1280,7 +1338,46 @@
                 <w:sz w:val="20"/>
                 <w:szCs w:val="20"/>
               </w:rPr>
-              <w:t xml:space="preserve">No Contest</w:t>
+              <w:t xml:space="preserve">MM</w:t>
+            </w:r>
+          </w:p>
+        </w:tc>
+        <w:tc>
+          <w:tcPr>
+            <w:tcW w:w="3289" w:type="dxa"/>
+          </w:tcPr>
+          <w:p>
+            <w:pPr>
+              <w:tabs>
+                <w:tab w:val="left" w:pos="-1080"/>
+                <w:tab w:val="left" w:pos="-720"/>
+                <w:tab w:val="left" w:pos="0"/>
+                <w:tab w:val="left" w:pos="720"/>
+                <w:tab w:val="left" w:pos="1440"/>
+                <w:tab w:val="left" w:pos="2160"/>
+                <w:tab w:val="left" w:pos="2880"/>
+                <w:tab w:val="left" w:pos="3600"/>
+                <w:tab w:val="left" w:pos="4320"/>
+                <w:tab w:val="left" w:pos="4680"/>
+              </w:tabs>
+              <w:rPr>
+                <w:rFonts w:ascii="Palatino Linotype" w:hAnsi="Palatino Linotype"/>
+                <w:b/>
+                <w:bCs/>
+                <w:sz w:val="20"/>
+                <w:szCs w:val="20"/>
+              </w:rPr>
+            </w:pPr>
+            <w:proofErr w:type="gramStart"/>
+            <w:r>
+              <w:rPr>
+                <w:rFonts w:ascii="Palatino Linotype" w:hAnsi="Palatino Linotype"/>
+                <w:b/>
+                <w:bCs/>
+                <w:sz w:val="20"/>
+                <w:szCs w:val="20"/>
+              </w:rPr>
+              <w:t xml:space="preserve">M4</w:t>
             </w:r>
           </w:p>
         </w:tc>
@@ -1323,7 +1420,8 @@
                 <w:sz w:val="20"/>
                 <w:szCs w:val="20"/>
               </w:rPr>
-              <w:t>Finding</w:t>
+              <w:lastRenderedPageBreak/>
+              <w:t>Plea</w:t>
             </w:r>
           </w:p>
         </w:tc>
@@ -1362,7 +1460,46 @@
                 <w:sz w:val="20"/>
                 <w:szCs w:val="20"/>
               </w:rPr>
-              <w:t xml:space="preserve">Guilty</w:t>
+              <w:t xml:space="preserve">No Contest</w:t>
+            </w:r>
+          </w:p>
+        </w:tc>
+        <w:tc>
+          <w:tcPr>
+            <w:tcW w:w="3289" w:type="dxa"/>
+          </w:tcPr>
+          <w:p>
+            <w:pPr>
+              <w:tabs>
+                <w:tab w:val="left" w:pos="-1080"/>
+                <w:tab w:val="left" w:pos="-720"/>
+                <w:tab w:val="left" w:pos="0"/>
+                <w:tab w:val="left" w:pos="720"/>
+                <w:tab w:val="left" w:pos="1440"/>
+                <w:tab w:val="left" w:pos="2160"/>
+                <w:tab w:val="left" w:pos="2880"/>
+                <w:tab w:val="left" w:pos="3600"/>
+                <w:tab w:val="left" w:pos="4320"/>
+                <w:tab w:val="left" w:pos="4680"/>
+              </w:tabs>
+              <w:rPr>
+                <w:rFonts w:ascii="Palatino Linotype" w:hAnsi="Palatino Linotype"/>
+                <w:b/>
+                <w:bCs/>
+                <w:sz w:val="20"/>
+                <w:szCs w:val="20"/>
+              </w:rPr>
+            </w:pPr>
+            <w:proofErr w:type="gramStart"/>
+            <w:r>
+              <w:rPr>
+                <w:rFonts w:ascii="Palatino Linotype" w:hAnsi="Palatino Linotype"/>
+                <w:b/>
+                <w:bCs/>
+                <w:sz w:val="20"/>
+                <w:szCs w:val="20"/>
+              </w:rPr>
+              <w:t xml:space="preserve">No Contest</w:t>
             </w:r>
           </w:p>
         </w:tc>
@@ -1405,7 +1542,7 @@
                 <w:sz w:val="20"/>
                 <w:szCs w:val="20"/>
               </w:rPr>
-              <w:t>Fine Amount</w:t>
+              <w:t>Finding</w:t>
             </w:r>
           </w:p>
         </w:tc>
@@ -1444,7 +1581,46 @@
                 <w:sz w:val="20"/>
                 <w:szCs w:val="20"/>
               </w:rPr>
-              <w:t xml:space="preserve">$ 54</w:t>
+              <w:t xml:space="preserve">Guilty</w:t>
+            </w:r>
+          </w:p>
+        </w:tc>
+        <w:tc>
+          <w:tcPr>
+            <w:tcW w:w="3289" w:type="dxa"/>
+          </w:tcPr>
+          <w:p>
+            <w:pPr>
+              <w:tabs>
+                <w:tab w:val="left" w:pos="-1080"/>
+                <w:tab w:val="left" w:pos="-720"/>
+                <w:tab w:val="left" w:pos="0"/>
+                <w:tab w:val="left" w:pos="720"/>
+                <w:tab w:val="left" w:pos="1440"/>
+                <w:tab w:val="left" w:pos="2160"/>
+                <w:tab w:val="left" w:pos="2880"/>
+                <w:tab w:val="left" w:pos="3600"/>
+                <w:tab w:val="left" w:pos="4320"/>
+                <w:tab w:val="left" w:pos="4680"/>
+              </w:tabs>
+              <w:rPr>
+                <w:rFonts w:ascii="Palatino Linotype" w:hAnsi="Palatino Linotype"/>
+                <w:b/>
+                <w:bCs/>
+                <w:sz w:val="20"/>
+                <w:szCs w:val="20"/>
+              </w:rPr>
+            </w:pPr>
+            <w:proofErr w:type="gramStart"/>
+            <w:r>
+              <w:rPr>
+                <w:rFonts w:ascii="Palatino Linotype" w:hAnsi="Palatino Linotype"/>
+                <w:b/>
+                <w:bCs/>
+                <w:sz w:val="20"/>
+                <w:szCs w:val="20"/>
+              </w:rPr>
+              <w:t xml:space="preserve">Guilty</w:t>
             </w:r>
           </w:p>
         </w:tc>
@@ -1487,27 +1663,46 @@
                 <w:sz w:val="20"/>
                 <w:szCs w:val="20"/>
               </w:rPr>
-              <w:t xml:space="preserve">Fines </w:t>
-            </w:r>
-            <w:r>
-              <w:rPr>
-                <w:rFonts w:ascii="Palatino Linotype" w:hAnsi="Palatino Linotype"/>
-                <w:b/>
-                <w:bCs/>
-                <w:sz w:val="20"/>
-                <w:szCs w:val="20"/>
-              </w:rPr>
-              <w:t>Suspend</w:t>
-            </w:r>
-            <w:r>
-              <w:rPr>
-                <w:rFonts w:ascii="Palatino Linotype" w:hAnsi="Palatino Linotype"/>
-                <w:b/>
-                <w:bCs/>
-                <w:sz w:val="20"/>
-                <w:szCs w:val="20"/>
-              </w:rPr>
-              <w:t>ed</w:t>
+              <w:t>Fine Amount</w:t>
+            </w:r>
+          </w:p>
+        </w:tc>
+        <w:tc>
+          <w:tcPr>
+            <w:tcW w:w="3289" w:type="dxa"/>
+          </w:tcPr>
+          <w:p>
+            <w:pPr>
+              <w:tabs>
+                <w:tab w:val="left" w:pos="-1080"/>
+                <w:tab w:val="left" w:pos="-720"/>
+                <w:tab w:val="left" w:pos="0"/>
+                <w:tab w:val="left" w:pos="720"/>
+                <w:tab w:val="left" w:pos="1440"/>
+                <w:tab w:val="left" w:pos="2160"/>
+                <w:tab w:val="left" w:pos="2880"/>
+                <w:tab w:val="left" w:pos="3600"/>
+                <w:tab w:val="left" w:pos="4320"/>
+                <w:tab w:val="left" w:pos="4680"/>
+              </w:tabs>
+              <w:rPr>
+                <w:rFonts w:ascii="Palatino Linotype" w:hAnsi="Palatino Linotype"/>
+                <w:b/>
+                <w:bCs/>
+                <w:sz w:val="20"/>
+                <w:szCs w:val="20"/>
+              </w:rPr>
+            </w:pPr>
+            <w:proofErr w:type="gramStart"/>
+            <w:r>
+              <w:rPr>
+                <w:rFonts w:ascii="Palatino Linotype" w:hAnsi="Palatino Linotype"/>
+                <w:b/>
+                <w:bCs/>
+                <w:sz w:val="20"/>
+                <w:szCs w:val="20"/>
+              </w:rPr>
+              <w:t xml:space="preserve">$ 0</w:t>
             </w:r>
           </w:p>
         </w:tc>
@@ -1589,7 +1784,27 @@
                 <w:sz w:val="20"/>
                 <w:szCs w:val="20"/>
               </w:rPr>
-              <w:t>Jail Days</w:t>
+              <w:t xml:space="preserve">Fines </w:t>
+            </w:r>
+            <w:r>
+              <w:rPr>
+                <w:rFonts w:ascii="Palatino Linotype" w:hAnsi="Palatino Linotype"/>
+                <w:b/>
+                <w:bCs/>
+                <w:sz w:val="20"/>
+                <w:szCs w:val="20"/>
+              </w:rPr>
+              <w:t>Suspend</w:t>
+            </w:r>
+            <w:r>
+              <w:rPr>
+                <w:rFonts w:ascii="Palatino Linotype" w:hAnsi="Palatino Linotype"/>
+                <w:b/>
+                <w:bCs/>
+                <w:sz w:val="20"/>
+                <w:szCs w:val="20"/>
+              </w:rPr>
+              <w:t>ed</w:t>
             </w:r>
           </w:p>
         </w:tc>
@@ -1628,7 +1843,46 @@
                 <w:sz w:val="20"/>
                 <w:szCs w:val="20"/>
               </w:rPr>
-              <w:t xml:space="preserve">None</w:t>
+              <w:t xml:space="preserve">$ 0</w:t>
+            </w:r>
+          </w:p>
+        </w:tc>
+        <w:tc>
+          <w:tcPr>
+            <w:tcW w:w="3289" w:type="dxa"/>
+          </w:tcPr>
+          <w:p>
+            <w:pPr>
+              <w:tabs>
+                <w:tab w:val="left" w:pos="-1080"/>
+                <w:tab w:val="left" w:pos="-720"/>
+                <w:tab w:val="left" w:pos="0"/>
+                <w:tab w:val="left" w:pos="720"/>
+                <w:tab w:val="left" w:pos="1440"/>
+                <w:tab w:val="left" w:pos="2160"/>
+                <w:tab w:val="left" w:pos="2880"/>
+                <w:tab w:val="left" w:pos="3600"/>
+                <w:tab w:val="left" w:pos="4320"/>
+                <w:tab w:val="left" w:pos="4680"/>
+              </w:tabs>
+              <w:rPr>
+                <w:rFonts w:ascii="Palatino Linotype" w:hAnsi="Palatino Linotype"/>
+                <w:b/>
+                <w:bCs/>
+                <w:sz w:val="20"/>
+                <w:szCs w:val="20"/>
+              </w:rPr>
+            </w:pPr>
+            <w:proofErr w:type="gramStart"/>
+            <w:r>
+              <w:rPr>
+                <w:rFonts w:ascii="Palatino Linotype" w:hAnsi="Palatino Linotype"/>
+                <w:b/>
+                <w:bCs/>
+                <w:sz w:val="20"/>
+                <w:szCs w:val="20"/>
+              </w:rPr>
+              <w:t xml:space="preserve">$ 0</w:t>
             </w:r>
           </w:p>
         </w:tc>
@@ -1673,26 +1927,6 @@
               </w:rPr>
               <w:t>Jail Days</w:t>
             </w:r>
-            <w:r>
-              <w:rPr>
-                <w:rFonts w:ascii="Palatino Linotype" w:hAnsi="Palatino Linotype"/>
-                <w:b/>
-                <w:bCs/>
-                <w:sz w:val="20"/>
-                <w:szCs w:val="20"/>
-              </w:rPr>
-              <w:t xml:space="preserve"> </w:t>
-            </w:r>
-            <w:r>
-              <w:rPr>
-                <w:rFonts w:ascii="Palatino Linotype" w:hAnsi="Palatino Linotype"/>
-                <w:b/>
-                <w:bCs/>
-                <w:sz w:val="20"/>
-                <w:szCs w:val="20"/>
-              </w:rPr>
-              <w:t>Suspended</w:t>
-            </w:r>
           </w:p>
         </w:tc>
         <w:tc>
@@ -1734,6 +1968,186 @@
             </w:r>
           </w:p>
         </w:tc>
+        <w:tc>
+          <w:tcPr>
+            <w:tcW w:w="3289" w:type="dxa"/>
+          </w:tcPr>
+          <w:p>
+            <w:pPr>
+              <w:tabs>
+                <w:tab w:val="left" w:pos="-1080"/>
+                <w:tab w:val="left" w:pos="-720"/>
+                <w:tab w:val="left" w:pos="0"/>
+                <w:tab w:val="left" w:pos="720"/>
+                <w:tab w:val="left" w:pos="1440"/>
+                <w:tab w:val="left" w:pos="2160"/>
+                <w:tab w:val="left" w:pos="2880"/>
+                <w:tab w:val="left" w:pos="3600"/>
+                <w:tab w:val="left" w:pos="4320"/>
+                <w:tab w:val="left" w:pos="4680"/>
+              </w:tabs>
+              <w:rPr>
+                <w:rFonts w:ascii="Palatino Linotype" w:hAnsi="Palatino Linotype"/>
+                <w:b/>
+                <w:bCs/>
+                <w:sz w:val="20"/>
+                <w:szCs w:val="20"/>
+              </w:rPr>
+            </w:pPr>
+            <w:proofErr w:type="gramStart"/>
+            <w:r>
+              <w:rPr>
+                <w:rFonts w:ascii="Palatino Linotype" w:hAnsi="Palatino Linotype"/>
+                <w:b/>
+                <w:bCs/>
+                <w:sz w:val="20"/>
+                <w:szCs w:val="20"/>
+              </w:rPr>
+              <w:t xml:space="preserve">None</w:t>
+            </w:r>
+          </w:p>
+        </w:tc>
+      </w:tr>
+      <w:tr>
+        <w:trPr>
+          <w:jc w:val="center"/>
+        </w:trPr>
+        <w:tc>
+          <w:tcPr>
+            <w:tcW w:w="2182" w:type="dxa"/>
+          </w:tcPr>
+          <w:p>
+            <w:pPr>
+              <w:tabs>
+                <w:tab w:val="left" w:pos="-1080"/>
+                <w:tab w:val="left" w:pos="-720"/>
+                <w:tab w:val="left" w:pos="0"/>
+                <w:tab w:val="left" w:pos="720"/>
+                <w:tab w:val="left" w:pos="1440"/>
+                <w:tab w:val="left" w:pos="2160"/>
+                <w:tab w:val="left" w:pos="2880"/>
+                <w:tab w:val="left" w:pos="3600"/>
+                <w:tab w:val="left" w:pos="4320"/>
+                <w:tab w:val="left" w:pos="4680"/>
+              </w:tabs>
+              <w:rPr>
+                <w:rFonts w:ascii="Palatino Linotype" w:hAnsi="Palatino Linotype"/>
+                <w:b/>
+                <w:bCs/>
+                <w:sz w:val="20"/>
+                <w:szCs w:val="20"/>
+              </w:rPr>
+            </w:pPr>
+            <w:r>
+              <w:rPr>
+                <w:rFonts w:ascii="Palatino Linotype" w:hAnsi="Palatino Linotype"/>
+                <w:b/>
+                <w:bCs/>
+                <w:sz w:val="20"/>
+                <w:szCs w:val="20"/>
+              </w:rPr>
+              <w:t>Jail Days</w:t>
+            </w:r>
+            <w:r>
+              <w:rPr>
+                <w:rFonts w:ascii="Palatino Linotype" w:hAnsi="Palatino Linotype"/>
+                <w:b/>
+                <w:bCs/>
+                <w:sz w:val="20"/>
+                <w:szCs w:val="20"/>
+              </w:rPr>
+              <w:t xml:space="preserve"> </w:t>
+            </w:r>
+            <w:r>
+              <w:rPr>
+                <w:rFonts w:ascii="Palatino Linotype" w:hAnsi="Palatino Linotype"/>
+                <w:b/>
+                <w:bCs/>
+                <w:sz w:val="20"/>
+                <w:szCs w:val="20"/>
+              </w:rPr>
+              <w:t>Suspended</w:t>
+            </w:r>
+          </w:p>
+        </w:tc>
+        <w:tc>
+          <w:tcPr>
+            <w:tcW w:w="3289" w:type="dxa"/>
+          </w:tcPr>
+          <w:p>
+            <w:pPr>
+              <w:tabs>
+                <w:tab w:val="left" w:pos="-1080"/>
+                <w:tab w:val="left" w:pos="-720"/>
+                <w:tab w:val="left" w:pos="0"/>
+                <w:tab w:val="left" w:pos="720"/>
+                <w:tab w:val="left" w:pos="1440"/>
+                <w:tab w:val="left" w:pos="2160"/>
+                <w:tab w:val="left" w:pos="2880"/>
+                <w:tab w:val="left" w:pos="3600"/>
+                <w:tab w:val="left" w:pos="4320"/>
+                <w:tab w:val="left" w:pos="4680"/>
+              </w:tabs>
+              <w:rPr>
+                <w:rFonts w:ascii="Palatino Linotype" w:hAnsi="Palatino Linotype"/>
+                <w:b/>
+                <w:bCs/>
+                <w:sz w:val="20"/>
+                <w:szCs w:val="20"/>
+              </w:rPr>
+            </w:pPr>
+            <w:proofErr w:type="gramStart"/>
+            <w:r>
+              <w:rPr>
+                <w:rFonts w:ascii="Palatino Linotype" w:hAnsi="Palatino Linotype"/>
+                <w:b/>
+                <w:bCs/>
+                <w:sz w:val="20"/>
+                <w:szCs w:val="20"/>
+              </w:rPr>
+              <w:t xml:space="preserve">None</w:t>
+            </w:r>
+          </w:p>
+        </w:tc>
+        <w:tc>
+          <w:tcPr>
+            <w:tcW w:w="3289" w:type="dxa"/>
+          </w:tcPr>
+          <w:p>
+            <w:pPr>
+              <w:tabs>
+                <w:tab w:val="left" w:pos="-1080"/>
+                <w:tab w:val="left" w:pos="-720"/>
+                <w:tab w:val="left" w:pos="0"/>
+                <w:tab w:val="left" w:pos="720"/>
+                <w:tab w:val="left" w:pos="1440"/>
+                <w:tab w:val="left" w:pos="2160"/>
+                <w:tab w:val="left" w:pos="2880"/>
+                <w:tab w:val="left" w:pos="3600"/>
+                <w:tab w:val="left" w:pos="4320"/>
+                <w:tab w:val="left" w:pos="4680"/>
+              </w:tabs>
+              <w:rPr>
+                <w:rFonts w:ascii="Palatino Linotype" w:hAnsi="Palatino Linotype"/>
+                <w:b/>
+                <w:bCs/>
+                <w:sz w:val="20"/>
+                <w:szCs w:val="20"/>
+              </w:rPr>
+            </w:pPr>
+            <w:proofErr w:type="gramStart"/>
+            <w:r>
+              <w:rPr>
+                <w:rFonts w:ascii="Palatino Linotype" w:hAnsi="Palatino Linotype"/>
+                <w:b/>
+                <w:bCs/>
+                <w:sz w:val="20"/>
+                <w:szCs w:val="20"/>
+              </w:rPr>
+              <w:t xml:space="preserve">None</w:t>
+            </w:r>
+          </w:p>
+        </w:tc>
       </w:tr>
     </w:tbl>
     <w:p>
@@ -1848,7 +2262,7 @@
           <w:szCs w:val="20"/>
           <w:u w:val="single"/>
         </w:rPr>
-        <w:t xml:space="preserve">Theft Diversion Program</w:t>
+        <w:t xml:space="preserve">Prosecutor Diversion Program</w:t>
       </w:r>
       <w:r>
         <w:rPr>
@@ -1885,7 +2299,7 @@
           <w:sz w:val="20"/>
           <w:szCs w:val="20"/>
         </w:rPr>
-        <w:t xml:space="preserve">Theft Diversion Program</w:t>
+        <w:t xml:space="preserve">Prosecutor Diversion Program</w:t>
       </w:r>
       <w:r>
         <w:rPr>

</xml_diff>